<commit_message>
Removed unnecessary blank spaces
</commit_message>
<xml_diff>
--- a/Motorcycle security.docx
+++ b/Motorcycle security.docx
@@ -30616,38 +30616,14 @@
         </w:rPr>
       </w:pPr>
       <w:r>
-        <w:t>1</w:t>
-      </w:r>
-      <w:r>
-        <w:t>4</w:t>
-      </w:r>
-      <w:r>
-        <w:t xml:space="preserve">. </w:t>
-      </w:r>
-      <w:r>
-        <w:t>Spring Framework docs</w:t>
-      </w:r>
-      <w:r>
-        <w:t xml:space="preserve"> - </w:t>
+        <w:t xml:space="preserve">14. Spring Framework docs - </w:t>
       </w:r>
       <w:hyperlink r:id="rId47" w:history="1">
         <w:r>
           <w:rPr>
             <w:rStyle w:val="Hyperlink"/>
           </w:rPr>
-          <w:t>https://docs.spring.io/spring/do</w:t>
-        </w:r>
-        <w:r>
-          <w:rPr>
-            <w:rStyle w:val="Hyperlink"/>
-          </w:rPr>
-          <w:t>c</w:t>
-        </w:r>
-        <w:r>
-          <w:rPr>
-            <w:rStyle w:val="Hyperlink"/>
-          </w:rPr>
-          <w:t>s/current/spring-framework-reference/</w:t>
+          <w:t>https://docs.spring.io/spring/docs/current/spring-framework-reference/</w:t>
         </w:r>
       </w:hyperlink>
     </w:p>
@@ -30659,10 +30635,7 @@
         <w:t>5</w:t>
       </w:r>
       <w:r>
-        <w:t xml:space="preserve">. </w:t>
-      </w:r>
-      <w:r>
-        <w:t>Android Studio</w:t>
+        <w:t>. Android Studio</w:t>
       </w:r>
       <w:r>
         <w:t xml:space="preserve"> developer</w:t>
@@ -30675,31 +30648,7 @@
           <w:rPr>
             <w:rStyle w:val="Hyperlink"/>
           </w:rPr>
-          <w:t>https://develop</w:t>
-        </w:r>
-        <w:r>
-          <w:rPr>
-            <w:rStyle w:val="Hyperlink"/>
-          </w:rPr>
-          <w:t>e</w:t>
-        </w:r>
-        <w:r>
-          <w:rPr>
-            <w:rStyle w:val="Hyperlink"/>
-          </w:rPr>
-          <w:t>r.android.com/refere</w:t>
-        </w:r>
-        <w:r>
-          <w:rPr>
-            <w:rStyle w:val="Hyperlink"/>
-          </w:rPr>
-          <w:t>n</w:t>
-        </w:r>
-        <w:r>
-          <w:rPr>
-            <w:rStyle w:val="Hyperlink"/>
-          </w:rPr>
-          <w:t>ce/</w:t>
+          <w:t>https://developer.android.com/reference/</w:t>
         </w:r>
       </w:hyperlink>
     </w:p>
@@ -30711,38 +30660,14 @@
         </w:rPr>
       </w:pPr>
       <w:r>
-        <w:t>1</w:t>
-      </w:r>
-      <w:r>
-        <w:t>6</w:t>
-      </w:r>
-      <w:r>
-        <w:t xml:space="preserve">. </w:t>
-      </w:r>
-      <w:r>
-        <w:t>Retrofit</w:t>
-      </w:r>
-      <w:r>
-        <w:t xml:space="preserve"> - </w:t>
+        <w:t xml:space="preserve">16. Retrofit - </w:t>
       </w:r>
       <w:hyperlink r:id="rId49" w:history="1">
         <w:r>
           <w:rPr>
             <w:rStyle w:val="Hyperlink"/>
           </w:rPr>
-          <w:t>http://square.github.</w:t>
-        </w:r>
-        <w:r>
-          <w:rPr>
-            <w:rStyle w:val="Hyperlink"/>
-          </w:rPr>
-          <w:t>i</w:t>
-        </w:r>
-        <w:r>
-          <w:rPr>
-            <w:rStyle w:val="Hyperlink"/>
-          </w:rPr>
-          <w:t>o/retrofit/</w:t>
+          <w:t>http://square.github.io/retrofit/</w:t>
         </w:r>
       </w:hyperlink>
     </w:p>
@@ -30788,8 +30713,6 @@
           <w:szCs w:val="52"/>
         </w:rPr>
       </w:pPr>
-      <w:bookmarkStart w:id="2" w:name="_GoBack"/>
-      <w:bookmarkEnd w:id="2"/>
     </w:p>
     <w:p>
       <w:r>
@@ -30800,19 +30723,7 @@
           <w:rPr>
             <w:rStyle w:val="Hyperlink"/>
           </w:rPr>
-          <w:t>https://github.com/busternr/motorcy</w:t>
-        </w:r>
-        <w:r>
-          <w:rPr>
-            <w:rStyle w:val="Hyperlink"/>
-          </w:rPr>
-          <w:t>c</w:t>
-        </w:r>
-        <w:r>
-          <w:rPr>
-            <w:rStyle w:val="Hyperlink"/>
-          </w:rPr>
-          <w:t>le-security</w:t>
+          <w:t>https://github.com/busternr/motorcycle-security</w:t>
         </w:r>
       </w:hyperlink>
     </w:p>
@@ -30875,7 +30786,6 @@
     </w:p>
     <w:p>
       <w:pPr>
-        <w:jc w:val="center"/>
         <w:rPr>
           <w:sz w:val="52"/>
           <w:szCs w:val="52"/>
@@ -30890,39 +30800,25 @@
           <w:szCs w:val="52"/>
         </w:rPr>
       </w:pPr>
-    </w:p>
-    <w:p>
-      <w:pPr>
+      <w:bookmarkStart w:id="2" w:name="_GoBack"/>
+      <w:bookmarkEnd w:id="2"/>
+      <w:r>
         <w:rPr>
           <w:sz w:val="52"/>
           <w:szCs w:val="52"/>
         </w:rPr>
-      </w:pPr>
-    </w:p>
-    <w:p>
-      <w:pPr>
-        <w:jc w:val="center"/>
+        <w:lastRenderedPageBreak/>
+        <w:t>Съдържание</w:t>
+      </w:r>
+    </w:p>
+    <w:p>
+      <w:pPr>
+        <w:jc w:val="both"/>
         <w:rPr>
           <w:sz w:val="52"/>
           <w:szCs w:val="52"/>
         </w:rPr>
       </w:pPr>
-      <w:r>
-        <w:rPr>
-          <w:sz w:val="52"/>
-          <w:szCs w:val="52"/>
-        </w:rPr>
-        <w:t>Съдържание</w:t>
-      </w:r>
-    </w:p>
-    <w:p>
-      <w:pPr>
-        <w:jc w:val="both"/>
-        <w:rPr>
-          <w:sz w:val="52"/>
-          <w:szCs w:val="52"/>
-        </w:rPr>
-      </w:pPr>
     </w:p>
     <w:p>
       <w:pPr>
@@ -31481,6 +31377,7 @@
         <w:rPr>
           <w:rFonts w:ascii="Calibri" w:eastAsia="Calibri" w:hAnsi="Calibri" w:cs="Calibri"/>
         </w:rPr>
+        <w:lastRenderedPageBreak/>
         <w:t xml:space="preserve">                         3.1.9 client заявки....………..……………………...………........……………..….................. 28</w:t>
       </w:r>
     </w:p>
@@ -32297,7 +32194,7 @@
       <w:rPr>
         <w:noProof/>
       </w:rPr>
-      <w:t>53</w:t>
+      <w:t>49</w:t>
     </w:r>
     <w:r>
       <w:fldChar w:fldCharType="end"/>

</xml_diff>